<commit_message>
update scrum master calendar
</commit_message>
<xml_diff>
--- a/Scrum_Master_Calendar.docx
+++ b/Scrum_Master_Calendar.docx
@@ -1,6 +1,6 @@
 
 <file path=word/document.xml><?xml version="1.0" encoding="utf-8"?>
-<w:document xmlns:wpc="http://schemas.microsoft.com/office/word/2010/wordprocessingCanvas" xmlns:cx="http://schemas.microsoft.com/office/drawing/2014/chartex" xmlns:cx1="http://schemas.microsoft.com/office/drawing/2015/9/8/chartex" xmlns:cx2="http://schemas.microsoft.com/office/drawing/2015/10/21/chartex" xmlns:cx3="http://schemas.microsoft.com/office/drawing/2016/5/9/chartex" xmlns:cx4="http://schemas.microsoft.com/office/drawing/2016/5/10/chartex" xmlns:cx5="http://schemas.microsoft.com/office/drawing/2016/5/11/chartex" xmlns:cx6="http://schemas.microsoft.com/office/drawing/2016/5/12/chartex" xmlns:cx7="http://schemas.microsoft.com/office/drawing/2016/5/13/chartex" xmlns:cx8="http://schemas.microsoft.com/office/drawing/2016/5/14/chartex" xmlns:mc="http://schemas.openxmlformats.org/markup-compatibility/2006" xmlns:aink="http://schemas.microsoft.com/office/drawing/2016/ink" xmlns:am3d="http://schemas.microsoft.com/office/drawing/2017/model3d" xmlns:o="urn:schemas-microsoft-com:office:office" xmlns:r="http://schemas.openxmlformats.org/officeDocument/2006/relationships" xmlns:m="http://schemas.openxmlformats.org/officeDocument/2006/math" xmlns:v="urn:schemas-microsoft-com:vml" xmlns:wp14="http://schemas.microsoft.com/office/word/2010/wordprocessingDrawing" xmlns:wp="http://schemas.openxmlformats.org/drawingml/2006/wordprocessingDrawing" xmlns:w10="urn:schemas-microsoft-com:office:word" xmlns:w="http://schemas.openxmlformats.org/wordprocessingml/2006/main" xmlns:w14="http://schemas.microsoft.com/office/word/2010/wordml" xmlns:w15="http://schemas.microsoft.com/office/word/2012/wordml" xmlns:w16cex="http://schemas.microsoft.com/office/word/2018/wordml/cex" xmlns:w16cid="http://schemas.microsoft.com/office/word/2016/wordml/cid" xmlns:w16="http://schemas.microsoft.com/office/word/2018/wordml" xmlns:w16sdtdh="http://schemas.microsoft.com/office/word/2020/wordml/sdtdatahash" xmlns:w16se="http://schemas.microsoft.com/office/word/2015/wordml/symex" xmlns:wpg="http://schemas.microsoft.com/office/word/2010/wordprocessingGroup" xmlns:wpi="http://schemas.microsoft.com/office/word/2010/wordprocessingInk" xmlns:wne="http://schemas.microsoft.com/office/word/2006/wordml" xmlns:wps="http://schemas.microsoft.com/office/word/2010/wordprocessingShape" mc:Ignorable="w14 w15 w16se w16cid w16 w16cex w16sdtdh wp14">
+<w:document xmlns:wpc="http://schemas.microsoft.com/office/word/2010/wordprocessingCanvas" xmlns:cx="http://schemas.microsoft.com/office/drawing/2014/chartex" xmlns:cx1="http://schemas.microsoft.com/office/drawing/2015/9/8/chartex" xmlns:cx2="http://schemas.microsoft.com/office/drawing/2015/10/21/chartex" xmlns:cx3="http://schemas.microsoft.com/office/drawing/2016/5/9/chartex" xmlns:cx4="http://schemas.microsoft.com/office/drawing/2016/5/10/chartex" xmlns:cx5="http://schemas.microsoft.com/office/drawing/2016/5/11/chartex" xmlns:cx6="http://schemas.microsoft.com/office/drawing/2016/5/12/chartex" xmlns:cx7="http://schemas.microsoft.com/office/drawing/2016/5/13/chartex" xmlns:cx8="http://schemas.microsoft.com/office/drawing/2016/5/14/chartex" xmlns:mc="http://schemas.openxmlformats.org/markup-compatibility/2006" xmlns:aink="http://schemas.microsoft.com/office/drawing/2016/ink" xmlns:am3d="http://schemas.microsoft.com/office/drawing/2017/model3d" xmlns:o="urn:schemas-microsoft-com:office:office" xmlns:r="http://schemas.openxmlformats.org/officeDocument/2006/relationships" xmlns:m="http://schemas.openxmlformats.org/officeDocument/2006/math" xmlns:v="urn:schemas-microsoft-com:vml" xmlns:wp14="http://schemas.microsoft.com/office/word/2010/wordprocessingDrawing" xmlns:wp="http://schemas.openxmlformats.org/drawingml/2006/wordprocessingDrawing" xmlns:w10="urn:schemas-microsoft-com:office:word" xmlns:w="http://schemas.openxmlformats.org/wordprocessingml/2006/main" xmlns:w14="http://schemas.microsoft.com/office/word/2010/wordml" xmlns:w15="http://schemas.microsoft.com/office/word/2012/wordml" xmlns:w16cex="http://schemas.microsoft.com/office/word/2018/wordml/cex" xmlns:w16cid="http://schemas.microsoft.com/office/word/2016/wordml/cid" xmlns:w16="http://schemas.microsoft.com/office/word/2018/wordml" xmlns:w16sdtdh="http://schemas.microsoft.com/office/word/2020/wordml/sdtdatahash" xmlns:w16se="http://schemas.microsoft.com/office/word/2015/wordml/symex" xmlns:wpg="http://schemas.microsoft.com/office/word/2010/wordprocessingGroup" xmlns:wpi="http://schemas.microsoft.com/office/word/2010/wordprocessingInk" xmlns:wne="http://schemas.microsoft.com/office/word/2006/wordml" xmlns:wps="http://schemas.microsoft.com/office/word/2010/wordprocessingShape" xmlns:a="http://schemas.openxmlformats.org/drawingml/2006/main" mc:Ignorable="w14 w15 w16se w16cid w16 w16cex w16sdtdh wp14">
   <w:body>
     <w:tbl>
       <w:tblPr>
@@ -28,6 +28,7 @@
             <w:tcW w:w="4968" w:type="dxa"/>
             <w:gridSpan w:val="7"/>
             <w:shd w:val="clear" w:color="auto" w:fill="D0CECE" w:themeFill="background2" w:themeFillShade="E6"/>
+            <w:tcMar/>
           </w:tcPr>
           <w:p>
             <w:pPr>
@@ -53,6 +54,7 @@
         <w:tc>
           <w:tcPr>
             <w:tcW w:w="709" w:type="dxa"/>
+            <w:tcMar/>
           </w:tcPr>
           <w:p>
             <w:pPr>
@@ -73,6 +75,7 @@
         <w:tc>
           <w:tcPr>
             <w:tcW w:w="709" w:type="dxa"/>
+            <w:tcMar/>
           </w:tcPr>
           <w:p>
             <w:pPr>
@@ -93,6 +96,7 @@
         <w:tc>
           <w:tcPr>
             <w:tcW w:w="709" w:type="dxa"/>
+            <w:tcMar/>
           </w:tcPr>
           <w:p>
             <w:pPr>
@@ -113,6 +117,7 @@
         <w:tc>
           <w:tcPr>
             <w:tcW w:w="709" w:type="dxa"/>
+            <w:tcMar/>
           </w:tcPr>
           <w:p>
             <w:pPr>
@@ -133,6 +138,7 @@
         <w:tc>
           <w:tcPr>
             <w:tcW w:w="709" w:type="dxa"/>
+            <w:tcMar/>
           </w:tcPr>
           <w:p>
             <w:pPr>
@@ -153,6 +159,7 @@
         <w:tc>
           <w:tcPr>
             <w:tcW w:w="709" w:type="dxa"/>
+            <w:tcMar/>
           </w:tcPr>
           <w:p>
             <w:pPr>
@@ -173,6 +180,7 @@
         <w:tc>
           <w:tcPr>
             <w:tcW w:w="714" w:type="dxa"/>
+            <w:tcMar/>
           </w:tcPr>
           <w:p>
             <w:pPr>
@@ -201,36 +209,42 @@
         <w:tc>
           <w:tcPr>
             <w:tcW w:w="709" w:type="dxa"/>
+            <w:tcMar/>
           </w:tcPr>
           <w:p/>
         </w:tc>
         <w:tc>
           <w:tcPr>
             <w:tcW w:w="709" w:type="dxa"/>
+            <w:tcMar/>
           </w:tcPr>
           <w:p/>
         </w:tc>
         <w:tc>
           <w:tcPr>
             <w:tcW w:w="709" w:type="dxa"/>
+            <w:tcMar/>
           </w:tcPr>
           <w:p/>
         </w:tc>
         <w:tc>
           <w:tcPr>
             <w:tcW w:w="709" w:type="dxa"/>
+            <w:tcMar/>
           </w:tcPr>
           <w:p/>
         </w:tc>
         <w:tc>
           <w:tcPr>
             <w:tcW w:w="709" w:type="dxa"/>
+            <w:tcMar/>
           </w:tcPr>
           <w:p/>
         </w:tc>
         <w:tc>
           <w:tcPr>
             <w:tcW w:w="709" w:type="dxa"/>
+            <w:tcMar/>
           </w:tcPr>
           <w:p>
             <w:r>
@@ -241,6 +255,7 @@
         <w:tc>
           <w:tcPr>
             <w:tcW w:w="714" w:type="dxa"/>
+            <w:tcMar/>
           </w:tcPr>
           <w:p>
             <w:r>
@@ -256,6 +271,7 @@
         <w:tc>
           <w:tcPr>
             <w:tcW w:w="709" w:type="dxa"/>
+            <w:tcMar/>
           </w:tcPr>
           <w:p>
             <w:r>
@@ -266,6 +282,7 @@
         <w:tc>
           <w:tcPr>
             <w:tcW w:w="709" w:type="dxa"/>
+            <w:tcMar/>
           </w:tcPr>
           <w:p>
             <w:r>
@@ -276,6 +293,7 @@
         <w:tc>
           <w:tcPr>
             <w:tcW w:w="709" w:type="dxa"/>
+            <w:tcMar/>
           </w:tcPr>
           <w:p>
             <w:r>
@@ -286,6 +304,7 @@
         <w:tc>
           <w:tcPr>
             <w:tcW w:w="709" w:type="dxa"/>
+            <w:tcMar/>
           </w:tcPr>
           <w:p>
             <w:r>
@@ -296,6 +315,7 @@
         <w:tc>
           <w:tcPr>
             <w:tcW w:w="709" w:type="dxa"/>
+            <w:tcMar/>
           </w:tcPr>
           <w:p>
             <w:r>
@@ -306,6 +326,7 @@
         <w:tc>
           <w:tcPr>
             <w:tcW w:w="709" w:type="dxa"/>
+            <w:tcMar/>
           </w:tcPr>
           <w:p>
             <w:r>
@@ -316,6 +337,7 @@
         <w:tc>
           <w:tcPr>
             <w:tcW w:w="714" w:type="dxa"/>
+            <w:tcMar/>
           </w:tcPr>
           <w:p>
             <w:r>
@@ -331,6 +353,7 @@
         <w:tc>
           <w:tcPr>
             <w:tcW w:w="709" w:type="dxa"/>
+            <w:tcMar/>
           </w:tcPr>
           <w:p>
             <w:r>
@@ -341,6 +364,7 @@
         <w:tc>
           <w:tcPr>
             <w:tcW w:w="709" w:type="dxa"/>
+            <w:tcMar/>
           </w:tcPr>
           <w:p>
             <w:r>
@@ -351,6 +375,7 @@
         <w:tc>
           <w:tcPr>
             <w:tcW w:w="709" w:type="dxa"/>
+            <w:tcMar/>
           </w:tcPr>
           <w:p>
             <w:r>
@@ -361,6 +386,7 @@
         <w:tc>
           <w:tcPr>
             <w:tcW w:w="709" w:type="dxa"/>
+            <w:tcMar/>
           </w:tcPr>
           <w:p>
             <w:r>
@@ -371,6 +397,7 @@
         <w:tc>
           <w:tcPr>
             <w:tcW w:w="709" w:type="dxa"/>
+            <w:tcMar/>
           </w:tcPr>
           <w:p>
             <w:r>
@@ -381,6 +408,7 @@
         <w:tc>
           <w:tcPr>
             <w:tcW w:w="709" w:type="dxa"/>
+            <w:tcMar/>
           </w:tcPr>
           <w:p>
             <w:r>
@@ -391,6 +419,7 @@
         <w:tc>
           <w:tcPr>
             <w:tcW w:w="714" w:type="dxa"/>
+            <w:tcMar/>
           </w:tcPr>
           <w:p>
             <w:r>
@@ -406,6 +435,7 @@
         <w:tc>
           <w:tcPr>
             <w:tcW w:w="709" w:type="dxa"/>
+            <w:tcMar/>
           </w:tcPr>
           <w:p>
             <w:r>
@@ -416,6 +446,7 @@
         <w:tc>
           <w:tcPr>
             <w:tcW w:w="709" w:type="dxa"/>
+            <w:tcMar/>
           </w:tcPr>
           <w:p>
             <w:r>
@@ -426,6 +457,7 @@
         <w:tc>
           <w:tcPr>
             <w:tcW w:w="709" w:type="dxa"/>
+            <w:tcMar/>
           </w:tcPr>
           <w:p>
             <w:r>
@@ -436,6 +468,7 @@
         <w:tc>
           <w:tcPr>
             <w:tcW w:w="709" w:type="dxa"/>
+            <w:tcMar/>
           </w:tcPr>
           <w:p>
             <w:r>
@@ -446,6 +479,7 @@
         <w:tc>
           <w:tcPr>
             <w:tcW w:w="709" w:type="dxa"/>
+            <w:tcMar/>
           </w:tcPr>
           <w:p>
             <w:r>
@@ -456,6 +490,7 @@
         <w:tc>
           <w:tcPr>
             <w:tcW w:w="709" w:type="dxa"/>
+            <w:tcMar/>
           </w:tcPr>
           <w:p>
             <w:r>
@@ -466,6 +501,7 @@
         <w:tc>
           <w:tcPr>
             <w:tcW w:w="714" w:type="dxa"/>
+            <w:tcMar/>
           </w:tcPr>
           <w:p>
             <w:r>
@@ -481,6 +517,7 @@
         <w:tc>
           <w:tcPr>
             <w:tcW w:w="709" w:type="dxa"/>
+            <w:tcMar/>
           </w:tcPr>
           <w:p>
             <w:r>
@@ -491,6 +528,7 @@
         <w:tc>
           <w:tcPr>
             <w:tcW w:w="709" w:type="dxa"/>
+            <w:tcMar/>
           </w:tcPr>
           <w:p>
             <w:r>
@@ -502,6 +540,7 @@
           <w:tcPr>
             <w:tcW w:w="709" w:type="dxa"/>
             <w:shd w:val="clear" w:color="auto" w:fill="92D050"/>
+            <w:tcMar/>
           </w:tcPr>
           <w:p>
             <w:pPr>
@@ -518,6 +557,7 @@
           <w:tcPr>
             <w:tcW w:w="709" w:type="dxa"/>
             <w:shd w:val="clear" w:color="auto" w:fill="92D050"/>
+            <w:tcMar/>
           </w:tcPr>
           <w:p>
             <w:r>
@@ -529,6 +569,7 @@
           <w:tcPr>
             <w:tcW w:w="709" w:type="dxa"/>
             <w:shd w:val="clear" w:color="auto" w:fill="92D050"/>
+            <w:tcMar/>
           </w:tcPr>
           <w:p>
             <w:r>
@@ -540,6 +581,7 @@
           <w:tcPr>
             <w:tcW w:w="709" w:type="dxa"/>
             <w:shd w:val="clear" w:color="auto" w:fill="92D050"/>
+            <w:tcMar/>
           </w:tcPr>
           <w:p>
             <w:r>
@@ -551,6 +593,7 @@
           <w:tcPr>
             <w:tcW w:w="714" w:type="dxa"/>
             <w:shd w:val="clear" w:color="auto" w:fill="92D050"/>
+            <w:tcMar/>
           </w:tcPr>
           <w:p>
             <w:r>
@@ -567,6 +610,7 @@
           <w:tcPr>
             <w:tcW w:w="709" w:type="dxa"/>
             <w:shd w:val="clear" w:color="auto" w:fill="92D050"/>
+            <w:tcMar/>
           </w:tcPr>
           <w:p>
             <w:r>
@@ -577,36 +621,42 @@
         <w:tc>
           <w:tcPr>
             <w:tcW w:w="709" w:type="dxa"/>
+            <w:tcMar/>
           </w:tcPr>
           <w:p/>
         </w:tc>
         <w:tc>
           <w:tcPr>
             <w:tcW w:w="709" w:type="dxa"/>
+            <w:tcMar/>
           </w:tcPr>
           <w:p/>
         </w:tc>
         <w:tc>
           <w:tcPr>
             <w:tcW w:w="709" w:type="dxa"/>
+            <w:tcMar/>
           </w:tcPr>
           <w:p/>
         </w:tc>
         <w:tc>
           <w:tcPr>
             <w:tcW w:w="709" w:type="dxa"/>
+            <w:tcMar/>
           </w:tcPr>
           <w:p/>
         </w:tc>
         <w:tc>
           <w:tcPr>
             <w:tcW w:w="709" w:type="dxa"/>
+            <w:tcMar/>
           </w:tcPr>
           <w:p/>
         </w:tc>
         <w:tc>
           <w:tcPr>
             <w:tcW w:w="714" w:type="dxa"/>
+            <w:tcMar/>
           </w:tcPr>
           <w:p/>
         </w:tc>
@@ -620,6 +670,7 @@
             <w:tcW w:w="4968" w:type="dxa"/>
             <w:gridSpan w:val="7"/>
             <w:shd w:val="clear" w:color="auto" w:fill="D0CECE" w:themeFill="background2" w:themeFillShade="E6"/>
+            <w:tcMar/>
           </w:tcPr>
           <w:p>
             <w:pPr>
@@ -645,6 +696,7 @@
         <w:tc>
           <w:tcPr>
             <w:tcW w:w="709" w:type="dxa"/>
+            <w:tcMar/>
           </w:tcPr>
           <w:p>
             <w:pPr>
@@ -665,6 +717,7 @@
         <w:tc>
           <w:tcPr>
             <w:tcW w:w="709" w:type="dxa"/>
+            <w:tcMar/>
           </w:tcPr>
           <w:p>
             <w:pPr>
@@ -685,6 +738,7 @@
         <w:tc>
           <w:tcPr>
             <w:tcW w:w="709" w:type="dxa"/>
+            <w:tcMar/>
           </w:tcPr>
           <w:p>
             <w:pPr>
@@ -705,6 +759,7 @@
         <w:tc>
           <w:tcPr>
             <w:tcW w:w="709" w:type="dxa"/>
+            <w:tcMar/>
           </w:tcPr>
           <w:p>
             <w:pPr>
@@ -725,6 +780,7 @@
         <w:tc>
           <w:tcPr>
             <w:tcW w:w="709" w:type="dxa"/>
+            <w:tcMar/>
           </w:tcPr>
           <w:p>
             <w:pPr>
@@ -745,6 +801,7 @@
         <w:tc>
           <w:tcPr>
             <w:tcW w:w="709" w:type="dxa"/>
+            <w:tcMar/>
           </w:tcPr>
           <w:p>
             <w:pPr>
@@ -765,6 +822,7 @@
         <w:tc>
           <w:tcPr>
             <w:tcW w:w="714" w:type="dxa"/>
+            <w:tcMar/>
           </w:tcPr>
           <w:p>
             <w:pPr>
@@ -793,6 +851,7 @@
         <w:tc>
           <w:tcPr>
             <w:tcW w:w="709" w:type="dxa"/>
+            <w:tcMar/>
           </w:tcPr>
           <w:p/>
         </w:tc>
@@ -800,6 +859,7 @@
           <w:tcPr>
             <w:tcW w:w="709" w:type="dxa"/>
             <w:shd w:val="clear" w:color="auto" w:fill="92D050"/>
+            <w:tcMar/>
           </w:tcPr>
           <w:p>
             <w:r>
@@ -811,6 +871,7 @@
           <w:tcPr>
             <w:tcW w:w="709" w:type="dxa"/>
             <w:shd w:val="clear" w:color="auto" w:fill="92D050"/>
+            <w:tcMar/>
           </w:tcPr>
           <w:p>
             <w:r>
@@ -822,6 +883,7 @@
           <w:tcPr>
             <w:tcW w:w="709" w:type="dxa"/>
             <w:shd w:val="clear" w:color="auto" w:fill="92D050"/>
+            <w:tcMar/>
           </w:tcPr>
           <w:p>
             <w:r>
@@ -833,6 +895,7 @@
           <w:tcPr>
             <w:tcW w:w="709" w:type="dxa"/>
             <w:shd w:val="clear" w:color="auto" w:fill="92D050"/>
+            <w:tcMar/>
           </w:tcPr>
           <w:p>
             <w:r>
@@ -844,6 +907,7 @@
           <w:tcPr>
             <w:tcW w:w="709" w:type="dxa"/>
             <w:shd w:val="clear" w:color="auto" w:fill="92D050"/>
+            <w:tcMar/>
           </w:tcPr>
           <w:p>
             <w:r>
@@ -855,6 +919,7 @@
           <w:tcPr>
             <w:tcW w:w="714" w:type="dxa"/>
             <w:shd w:val="clear" w:color="auto" w:fill="92D050"/>
+            <w:tcMar/>
           </w:tcPr>
           <w:p>
             <w:r>
@@ -871,6 +936,7 @@
           <w:tcPr>
             <w:tcW w:w="709" w:type="dxa"/>
             <w:shd w:val="clear" w:color="auto" w:fill="92D050"/>
+            <w:tcMar/>
           </w:tcPr>
           <w:p>
             <w:r>
@@ -882,6 +948,7 @@
           <w:tcPr>
             <w:tcW w:w="709" w:type="dxa"/>
             <w:shd w:val="clear" w:color="auto" w:fill="92D050"/>
+            <w:tcMar/>
           </w:tcPr>
           <w:p>
             <w:r>
@@ -892,6 +959,8 @@
         <w:tc>
           <w:tcPr>
             <w:tcW w:w="709" w:type="dxa"/>
+            <w:shd w:val="clear" w:color="auto" w:fill="FFC000" w:themeFill="accent4"/>
+            <w:tcMar/>
           </w:tcPr>
           <w:p>
             <w:r>
@@ -902,6 +971,8 @@
         <w:tc>
           <w:tcPr>
             <w:tcW w:w="709" w:type="dxa"/>
+            <w:shd w:val="clear" w:color="auto" w:fill="FFC000" w:themeFill="accent4"/>
+            <w:tcMar/>
           </w:tcPr>
           <w:p>
             <w:r>
@@ -912,6 +983,8 @@
         <w:tc>
           <w:tcPr>
             <w:tcW w:w="709" w:type="dxa"/>
+            <w:shd w:val="clear" w:color="auto" w:fill="FFC000" w:themeFill="accent4"/>
+            <w:tcMar/>
           </w:tcPr>
           <w:p>
             <w:r>
@@ -922,6 +995,8 @@
         <w:tc>
           <w:tcPr>
             <w:tcW w:w="709" w:type="dxa"/>
+            <w:shd w:val="clear" w:color="auto" w:fill="FFC000" w:themeFill="accent4"/>
+            <w:tcMar/>
           </w:tcPr>
           <w:p>
             <w:r>
@@ -932,6 +1007,8 @@
         <w:tc>
           <w:tcPr>
             <w:tcW w:w="714" w:type="dxa"/>
+            <w:shd w:val="clear" w:color="auto" w:fill="FFC000" w:themeFill="accent4"/>
+            <w:tcMar/>
           </w:tcPr>
           <w:p>
             <w:r>
@@ -947,6 +1024,8 @@
         <w:tc>
           <w:tcPr>
             <w:tcW w:w="709" w:type="dxa"/>
+            <w:shd w:val="clear" w:color="auto" w:fill="FFC000" w:themeFill="accent4"/>
+            <w:tcMar/>
           </w:tcPr>
           <w:p>
             <w:r>
@@ -960,6 +1039,8 @@
         <w:tc>
           <w:tcPr>
             <w:tcW w:w="709" w:type="dxa"/>
+            <w:shd w:val="clear" w:color="auto" w:fill="FFC000" w:themeFill="accent4"/>
+            <w:tcMar/>
           </w:tcPr>
           <w:p>
             <w:r>
@@ -973,6 +1054,8 @@
         <w:tc>
           <w:tcPr>
             <w:tcW w:w="709" w:type="dxa"/>
+            <w:shd w:val="clear" w:color="auto" w:fill="FFC000" w:themeFill="accent4"/>
+            <w:tcMar/>
           </w:tcPr>
           <w:p>
             <w:r>
@@ -986,6 +1069,8 @@
         <w:tc>
           <w:tcPr>
             <w:tcW w:w="709" w:type="dxa"/>
+            <w:shd w:val="clear" w:color="auto" w:fill="FFC000" w:themeFill="accent4"/>
+            <w:tcMar/>
           </w:tcPr>
           <w:p>
             <w:r>
@@ -999,6 +1084,8 @@
         <w:tc>
           <w:tcPr>
             <w:tcW w:w="709" w:type="dxa"/>
+            <w:shd w:val="clear" w:color="auto" w:fill="FFC000" w:themeFill="accent4"/>
+            <w:tcMar/>
           </w:tcPr>
           <w:p>
             <w:r>
@@ -1012,6 +1099,8 @@
         <w:tc>
           <w:tcPr>
             <w:tcW w:w="709" w:type="dxa"/>
+            <w:shd w:val="clear" w:color="auto" w:fill="FFC000" w:themeFill="accent4"/>
+            <w:tcMar/>
           </w:tcPr>
           <w:p>
             <w:r>
@@ -1025,6 +1114,8 @@
         <w:tc>
           <w:tcPr>
             <w:tcW w:w="714" w:type="dxa"/>
+            <w:shd w:val="clear" w:color="auto" w:fill="FFC000" w:themeFill="accent4"/>
+            <w:tcMar/>
           </w:tcPr>
           <w:p>
             <w:r>
@@ -1040,6 +1131,8 @@
         <w:tc>
           <w:tcPr>
             <w:tcW w:w="709" w:type="dxa"/>
+            <w:shd w:val="clear" w:color="auto" w:fill="FFC000" w:themeFill="accent4"/>
+            <w:tcMar/>
           </w:tcPr>
           <w:p>
             <w:r>
@@ -1050,6 +1143,8 @@
         <w:tc>
           <w:tcPr>
             <w:tcW w:w="709" w:type="dxa"/>
+            <w:shd w:val="clear" w:color="auto" w:fill="FFC000" w:themeFill="accent4"/>
+            <w:tcMar/>
           </w:tcPr>
           <w:p>
             <w:r>
@@ -1060,6 +1155,8 @@
         <w:tc>
           <w:tcPr>
             <w:tcW w:w="709" w:type="dxa"/>
+            <w:shd w:val="clear" w:color="auto" w:fill="FFFFFF" w:themeFill="background1"/>
+            <w:tcMar/>
           </w:tcPr>
           <w:p>
             <w:r>
@@ -1070,6 +1167,7 @@
         <w:tc>
           <w:tcPr>
             <w:tcW w:w="709" w:type="dxa"/>
+            <w:tcMar/>
           </w:tcPr>
           <w:p>
             <w:r>
@@ -1083,6 +1181,7 @@
         <w:tc>
           <w:tcPr>
             <w:tcW w:w="709" w:type="dxa"/>
+            <w:tcMar/>
           </w:tcPr>
           <w:p>
             <w:r>
@@ -1096,6 +1195,7 @@
         <w:tc>
           <w:tcPr>
             <w:tcW w:w="709" w:type="dxa"/>
+            <w:tcMar/>
           </w:tcPr>
           <w:p>
             <w:r>
@@ -1109,6 +1209,7 @@
         <w:tc>
           <w:tcPr>
             <w:tcW w:w="714" w:type="dxa"/>
+            <w:tcMar/>
           </w:tcPr>
           <w:p>
             <w:r>
@@ -1127,6 +1228,7 @@
         <w:tc>
           <w:tcPr>
             <w:tcW w:w="709" w:type="dxa"/>
+            <w:tcMar/>
           </w:tcPr>
           <w:p>
             <w:r>
@@ -1140,36 +1242,42 @@
         <w:tc>
           <w:tcPr>
             <w:tcW w:w="709" w:type="dxa"/>
+            <w:tcMar/>
           </w:tcPr>
           <w:p/>
         </w:tc>
         <w:tc>
           <w:tcPr>
             <w:tcW w:w="709" w:type="dxa"/>
+            <w:tcMar/>
           </w:tcPr>
           <w:p/>
         </w:tc>
         <w:tc>
           <w:tcPr>
             <w:tcW w:w="709" w:type="dxa"/>
+            <w:tcMar/>
           </w:tcPr>
           <w:p/>
         </w:tc>
         <w:tc>
           <w:tcPr>
             <w:tcW w:w="709" w:type="dxa"/>
+            <w:tcMar/>
           </w:tcPr>
           <w:p/>
         </w:tc>
         <w:tc>
           <w:tcPr>
             <w:tcW w:w="709" w:type="dxa"/>
+            <w:tcMar/>
           </w:tcPr>
           <w:p/>
         </w:tc>
         <w:tc>
           <w:tcPr>
             <w:tcW w:w="714" w:type="dxa"/>
+            <w:tcMar/>
           </w:tcPr>
           <w:p/>
         </w:tc>
@@ -1183,6 +1291,7 @@
             <w:tcW w:w="4968" w:type="dxa"/>
             <w:gridSpan w:val="7"/>
             <w:shd w:val="clear" w:color="auto" w:fill="D0CECE" w:themeFill="background2" w:themeFillShade="E6"/>
+            <w:tcMar/>
           </w:tcPr>
           <w:p>
             <w:pPr>
@@ -1208,6 +1317,7 @@
         <w:tc>
           <w:tcPr>
             <w:tcW w:w="709" w:type="dxa"/>
+            <w:tcMar/>
           </w:tcPr>
           <w:p>
             <w:pPr>
@@ -1228,6 +1338,7 @@
         <w:tc>
           <w:tcPr>
             <w:tcW w:w="709" w:type="dxa"/>
+            <w:tcMar/>
           </w:tcPr>
           <w:p>
             <w:pPr>
@@ -1248,6 +1359,7 @@
         <w:tc>
           <w:tcPr>
             <w:tcW w:w="709" w:type="dxa"/>
+            <w:tcMar/>
           </w:tcPr>
           <w:p>
             <w:pPr>
@@ -1268,6 +1380,7 @@
         <w:tc>
           <w:tcPr>
             <w:tcW w:w="709" w:type="dxa"/>
+            <w:tcMar/>
           </w:tcPr>
           <w:p>
             <w:pPr>
@@ -1288,6 +1401,7 @@
         <w:tc>
           <w:tcPr>
             <w:tcW w:w="709" w:type="dxa"/>
+            <w:tcMar/>
           </w:tcPr>
           <w:p>
             <w:pPr>
@@ -1308,6 +1422,7 @@
         <w:tc>
           <w:tcPr>
             <w:tcW w:w="709" w:type="dxa"/>
+            <w:tcMar/>
           </w:tcPr>
           <w:p>
             <w:pPr>
@@ -1328,6 +1443,7 @@
         <w:tc>
           <w:tcPr>
             <w:tcW w:w="714" w:type="dxa"/>
+            <w:tcMar/>
           </w:tcPr>
           <w:p>
             <w:pPr>
@@ -1356,12 +1472,14 @@
         <w:tc>
           <w:tcPr>
             <w:tcW w:w="709" w:type="dxa"/>
+            <w:tcMar/>
           </w:tcPr>
           <w:p/>
         </w:tc>
         <w:tc>
           <w:tcPr>
             <w:tcW w:w="709" w:type="dxa"/>
+            <w:tcMar/>
           </w:tcPr>
           <w:p>
             <w:r>
@@ -1372,6 +1490,7 @@
         <w:tc>
           <w:tcPr>
             <w:tcW w:w="709" w:type="dxa"/>
+            <w:tcMar/>
           </w:tcPr>
           <w:p>
             <w:r>
@@ -1382,6 +1501,7 @@
         <w:tc>
           <w:tcPr>
             <w:tcW w:w="709" w:type="dxa"/>
+            <w:tcMar/>
           </w:tcPr>
           <w:p>
             <w:r>
@@ -1392,6 +1512,7 @@
         <w:tc>
           <w:tcPr>
             <w:tcW w:w="709" w:type="dxa"/>
+            <w:tcMar/>
           </w:tcPr>
           <w:p>
             <w:r>
@@ -1402,6 +1523,7 @@
         <w:tc>
           <w:tcPr>
             <w:tcW w:w="709" w:type="dxa"/>
+            <w:tcMar/>
           </w:tcPr>
           <w:p>
             <w:r>
@@ -1412,6 +1534,7 @@
         <w:tc>
           <w:tcPr>
             <w:tcW w:w="714" w:type="dxa"/>
+            <w:tcMar/>
           </w:tcPr>
           <w:p>
             <w:r>
@@ -1427,6 +1550,7 @@
         <w:tc>
           <w:tcPr>
             <w:tcW w:w="709" w:type="dxa"/>
+            <w:tcMar/>
           </w:tcPr>
           <w:p>
             <w:r>
@@ -1437,6 +1561,7 @@
         <w:tc>
           <w:tcPr>
             <w:tcW w:w="709" w:type="dxa"/>
+            <w:tcMar/>
           </w:tcPr>
           <w:p>
             <w:r>
@@ -1447,6 +1572,7 @@
         <w:tc>
           <w:tcPr>
             <w:tcW w:w="709" w:type="dxa"/>
+            <w:tcMar/>
           </w:tcPr>
           <w:p>
             <w:r>
@@ -1457,6 +1583,7 @@
         <w:tc>
           <w:tcPr>
             <w:tcW w:w="709" w:type="dxa"/>
+            <w:tcMar/>
           </w:tcPr>
           <w:p>
             <w:r>
@@ -1467,6 +1594,7 @@
         <w:tc>
           <w:tcPr>
             <w:tcW w:w="709" w:type="dxa"/>
+            <w:tcMar/>
           </w:tcPr>
           <w:p>
             <w:r>
@@ -1477,6 +1605,7 @@
         <w:tc>
           <w:tcPr>
             <w:tcW w:w="709" w:type="dxa"/>
+            <w:tcMar/>
           </w:tcPr>
           <w:p>
             <w:r>
@@ -1487,6 +1616,7 @@
         <w:tc>
           <w:tcPr>
             <w:tcW w:w="714" w:type="dxa"/>
+            <w:tcMar/>
           </w:tcPr>
           <w:p>
             <w:r>
@@ -1502,6 +1632,7 @@
         <w:tc>
           <w:tcPr>
             <w:tcW w:w="709" w:type="dxa"/>
+            <w:tcMar/>
           </w:tcPr>
           <w:p>
             <w:r>
@@ -1512,6 +1643,7 @@
         <w:tc>
           <w:tcPr>
             <w:tcW w:w="709" w:type="dxa"/>
+            <w:tcMar/>
           </w:tcPr>
           <w:p>
             <w:r>
@@ -1522,6 +1654,7 @@
         <w:tc>
           <w:tcPr>
             <w:tcW w:w="709" w:type="dxa"/>
+            <w:tcMar/>
           </w:tcPr>
           <w:p>
             <w:r>
@@ -1532,6 +1665,7 @@
         <w:tc>
           <w:tcPr>
             <w:tcW w:w="709" w:type="dxa"/>
+            <w:tcMar/>
           </w:tcPr>
           <w:p>
             <w:r>
@@ -1542,6 +1676,7 @@
         <w:tc>
           <w:tcPr>
             <w:tcW w:w="709" w:type="dxa"/>
+            <w:tcMar/>
           </w:tcPr>
           <w:p>
             <w:r>
@@ -1552,6 +1687,7 @@
         <w:tc>
           <w:tcPr>
             <w:tcW w:w="709" w:type="dxa"/>
+            <w:tcMar/>
           </w:tcPr>
           <w:p>
             <w:r>
@@ -1562,6 +1698,7 @@
         <w:tc>
           <w:tcPr>
             <w:tcW w:w="714" w:type="dxa"/>
+            <w:tcMar/>
           </w:tcPr>
           <w:p>
             <w:r>
@@ -1577,6 +1714,7 @@
         <w:tc>
           <w:tcPr>
             <w:tcW w:w="709" w:type="dxa"/>
+            <w:tcMar/>
           </w:tcPr>
           <w:p>
             <w:r>
@@ -1587,6 +1725,7 @@
         <w:tc>
           <w:tcPr>
             <w:tcW w:w="709" w:type="dxa"/>
+            <w:tcMar/>
           </w:tcPr>
           <w:p>
             <w:r>
@@ -1597,6 +1736,7 @@
         <w:tc>
           <w:tcPr>
             <w:tcW w:w="709" w:type="dxa"/>
+            <w:tcMar/>
           </w:tcPr>
           <w:p>
             <w:r>
@@ -1607,6 +1747,7 @@
         <w:tc>
           <w:tcPr>
             <w:tcW w:w="709" w:type="dxa"/>
+            <w:tcMar/>
           </w:tcPr>
           <w:p>
             <w:r>
@@ -1617,6 +1758,7 @@
         <w:tc>
           <w:tcPr>
             <w:tcW w:w="709" w:type="dxa"/>
+            <w:tcMar/>
           </w:tcPr>
           <w:p>
             <w:r>
@@ -1627,6 +1769,7 @@
         <w:tc>
           <w:tcPr>
             <w:tcW w:w="709" w:type="dxa"/>
+            <w:tcMar/>
           </w:tcPr>
           <w:p>
             <w:r>
@@ -1637,6 +1780,7 @@
         <w:tc>
           <w:tcPr>
             <w:tcW w:w="714" w:type="dxa"/>
+            <w:tcMar/>
           </w:tcPr>
           <w:p>
             <w:r>
@@ -1652,6 +1796,7 @@
         <w:tc>
           <w:tcPr>
             <w:tcW w:w="709" w:type="dxa"/>
+            <w:tcMar/>
           </w:tcPr>
           <w:p>
             <w:r>
@@ -1662,6 +1807,7 @@
         <w:tc>
           <w:tcPr>
             <w:tcW w:w="709" w:type="dxa"/>
+            <w:tcMar/>
           </w:tcPr>
           <w:p>
             <w:r>
@@ -1672,6 +1818,7 @@
         <w:tc>
           <w:tcPr>
             <w:tcW w:w="709" w:type="dxa"/>
+            <w:tcMar/>
           </w:tcPr>
           <w:p>
             <w:r>
@@ -1682,6 +1829,7 @@
         <w:tc>
           <w:tcPr>
             <w:tcW w:w="709" w:type="dxa"/>
+            <w:tcMar/>
           </w:tcPr>
           <w:p>
             <w:r>
@@ -1692,18 +1840,21 @@
         <w:tc>
           <w:tcPr>
             <w:tcW w:w="709" w:type="dxa"/>
+            <w:tcMar/>
           </w:tcPr>
           <w:p/>
         </w:tc>
         <w:tc>
           <w:tcPr>
             <w:tcW w:w="709" w:type="dxa"/>
+            <w:tcMar/>
           </w:tcPr>
           <w:p/>
         </w:tc>
         <w:tc>
           <w:tcPr>
             <w:tcW w:w="714" w:type="dxa"/>
+            <w:tcMar/>
           </w:tcPr>
           <w:p/>
         </w:tc>
@@ -1730,10 +1881,10 @@
             <w:cnfStyle w:val="001000000000" w:firstRow="0" w:lastRow="0" w:firstColumn="1" w:lastColumn="0" w:oddVBand="0" w:evenVBand="0" w:oddHBand="0" w:evenHBand="0" w:firstRowFirstColumn="0" w:firstRowLastColumn="0" w:lastRowFirstColumn="0" w:lastRowLastColumn="0"/>
             <w:tcW w:w="820" w:type="dxa"/>
             <w:tcBorders>
-              <w:top w:val="single" w:sz="12" w:space="0" w:color="595959" w:themeColor="text1" w:themeTint="A6"/>
-              <w:left w:val="single" w:sz="12" w:space="0" w:color="595959" w:themeColor="text1" w:themeTint="A6"/>
-              <w:bottom w:val="single" w:sz="12" w:space="0" w:color="595959" w:themeColor="text1" w:themeTint="A6"/>
-              <w:right w:val="single" w:sz="12" w:space="0" w:color="595959" w:themeColor="text1" w:themeTint="A6"/>
+              <w:top w:val="single" w:color="595959" w:themeColor="text1" w:themeTint="A6" w:sz="12" w:space="0"/>
+              <w:left w:val="single" w:color="595959" w:themeColor="text1" w:themeTint="A6" w:sz="12" w:space="0"/>
+              <w:bottom w:val="single" w:color="595959" w:themeColor="text1" w:themeTint="A6" w:sz="12" w:space="0"/>
+              <w:right w:val="single" w:color="595959" w:themeColor="text1" w:themeTint="A6" w:sz="12" w:space="0"/>
             </w:tcBorders>
           </w:tcPr>
           <w:p>
@@ -1746,10 +1897,10 @@
           <w:tcPr>
             <w:tcW w:w="2426" w:type="dxa"/>
             <w:tcBorders>
-              <w:top w:val="single" w:sz="12" w:space="0" w:color="595959" w:themeColor="text1" w:themeTint="A6"/>
-              <w:left w:val="single" w:sz="12" w:space="0" w:color="595959" w:themeColor="text1" w:themeTint="A6"/>
-              <w:bottom w:val="single" w:sz="12" w:space="0" w:color="595959" w:themeColor="text1" w:themeTint="A6"/>
-              <w:right w:val="single" w:sz="12" w:space="0" w:color="595959" w:themeColor="text1" w:themeTint="A6"/>
+              <w:top w:val="single" w:color="595959" w:themeColor="text1" w:themeTint="A6" w:sz="12" w:space="0"/>
+              <w:left w:val="single" w:color="595959" w:themeColor="text1" w:themeTint="A6" w:sz="12" w:space="0"/>
+              <w:bottom w:val="single" w:color="595959" w:themeColor="text1" w:themeTint="A6" w:sz="12" w:space="0"/>
+              <w:right w:val="single" w:color="595959" w:themeColor="text1" w:themeTint="A6" w:sz="12" w:space="0"/>
             </w:tcBorders>
           </w:tcPr>
           <w:p>
@@ -1768,7 +1919,7 @@
             <w:cnfStyle w:val="001000000000" w:firstRow="0" w:lastRow="0" w:firstColumn="1" w:lastColumn="0" w:oddVBand="0" w:evenVBand="0" w:oddHBand="0" w:evenHBand="0" w:firstRowFirstColumn="0" w:firstRowLastColumn="0" w:lastRowFirstColumn="0" w:lastRowLastColumn="0"/>
             <w:tcW w:w="820" w:type="dxa"/>
             <w:tcBorders>
-              <w:top w:val="single" w:sz="12" w:space="0" w:color="595959" w:themeColor="text1" w:themeTint="A6"/>
+              <w:top w:val="single" w:color="595959" w:themeColor="text1" w:themeTint="A6" w:sz="12" w:space="0"/>
             </w:tcBorders>
             <w:shd w:val="clear" w:color="auto" w:fill="FF0000"/>
           </w:tcPr>
@@ -1784,7 +1935,7 @@
           <w:tcPr>
             <w:tcW w:w="2426" w:type="dxa"/>
             <w:tcBorders>
-              <w:top w:val="single" w:sz="12" w:space="0" w:color="595959" w:themeColor="text1" w:themeTint="A6"/>
+              <w:top w:val="single" w:color="595959" w:themeColor="text1" w:themeTint="A6" w:sz="12" w:space="0"/>
             </w:tcBorders>
           </w:tcPr>
           <w:p>
@@ -2438,11 +2589,11 @@
           </mc:Choice>
           <mc:Fallback>
             <w:pict>
-              <v:shapetype w14:anchorId="065BAB5C" id="_x0000_t202" coordsize="21600,21600" o:spt="202" path="m,l,21600r21600,l21600,xe">
+              <v:shapetype id="_x0000_t202" coordsize="21600,21600" o:spt="202" path="m,l,21600r21600,l21600,xe" w14:anchorId="065BAB5C">
                 <v:stroke joinstyle="miter"/>
                 <v:path gradientshapeok="t" o:connecttype="rect"/>
               </v:shapetype>
-              <v:shape id="Text Box 2" o:spid="_x0000_s1026" type="#_x0000_t202" style="position:absolute;margin-left:277.2pt;margin-top:183pt;width:219.6pt;height:110.6pt;z-index:251659264;visibility:visible;mso-wrap-style:square;mso-width-percent:0;mso-height-percent:200;mso-wrap-distance-left:9pt;mso-wrap-distance-top:3.6pt;mso-wrap-distance-right:9pt;mso-wrap-distance-bottom:3.6pt;mso-position-horizontal:absolute;mso-position-horizontal-relative:text;mso-position-vertical:absolute;mso-position-vertical-relative:text;mso-width-percent:0;mso-height-percent:200;mso-width-relative:margin;mso-height-relative:margin;v-text-anchor:top" o:gfxdata="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" stroked="f">
+              <v:shape id="Text Box 2" style="position:absolute;margin-left:277.2pt;margin-top:183pt;width:219.6pt;height:110.6pt;z-index:251659264;visibility:visible;mso-wrap-style:square;mso-width-percent:0;mso-height-percent:200;mso-wrap-distance-left:9pt;mso-wrap-distance-top:3.6pt;mso-wrap-distance-right:9pt;mso-wrap-distance-bottom:3.6pt;mso-position-horizontal:absolute;mso-position-horizontal-relative:text;mso-position-vertical:absolute;mso-position-vertical-relative:text;mso-width-percent:0;mso-height-percent:200;mso-width-relative:margin;mso-height-relative:margin;v-text-anchor:top" o:spid="_x0000_s1026" stroked="f" type="#_x0000_t202" o:gfxdata="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">
                 <v:textbox style="mso-fit-shape-to-text:t">
                   <w:txbxContent>
                     <w:p>
@@ -2912,7 +3063,7 @@
       </w:r>
     </w:p>
     <w:sectPr>
-      <w:pgSz w:w="11906" w:h="16838"/>
+      <w:pgSz w:w="11906" w:h="16838" w:orient="portrait"/>
       <w:pgMar w:top="1440" w:right="1440" w:bottom="1440" w:left="1440" w:header="708" w:footer="708" w:gutter="0"/>
       <w:cols w:space="708"/>
       <w:docGrid w:linePitch="360"/>
@@ -2936,7 +3087,7 @@
         <w:ind w:left="720" w:hanging="360"/>
       </w:pPr>
       <w:rPr>
-        <w:rFonts w:ascii="Symbol" w:hAnsi="Symbol" w:hint="default"/>
+        <w:rFonts w:hint="default" w:ascii="Symbol" w:hAnsi="Symbol"/>
       </w:rPr>
     </w:lvl>
     <w:lvl w:ilvl="1" w:tplc="08090003" w:tentative="1">
@@ -2948,7 +3099,7 @@
         <w:ind w:left="1440" w:hanging="360"/>
       </w:pPr>
       <w:rPr>
-        <w:rFonts w:ascii="Courier New" w:hAnsi="Courier New" w:cs="Courier New" w:hint="default"/>
+        <w:rFonts w:hint="default" w:ascii="Courier New" w:hAnsi="Courier New" w:cs="Courier New"/>
       </w:rPr>
     </w:lvl>
     <w:lvl w:ilvl="2" w:tplc="08090005" w:tentative="1">
@@ -2960,7 +3111,7 @@
         <w:ind w:left="2160" w:hanging="360"/>
       </w:pPr>
       <w:rPr>
-        <w:rFonts w:ascii="Wingdings" w:hAnsi="Wingdings" w:hint="default"/>
+        <w:rFonts w:hint="default" w:ascii="Wingdings" w:hAnsi="Wingdings"/>
       </w:rPr>
     </w:lvl>
     <w:lvl w:ilvl="3" w:tplc="08090001" w:tentative="1">
@@ -2972,7 +3123,7 @@
         <w:ind w:left="2880" w:hanging="360"/>
       </w:pPr>
       <w:rPr>
-        <w:rFonts w:ascii="Symbol" w:hAnsi="Symbol" w:hint="default"/>
+        <w:rFonts w:hint="default" w:ascii="Symbol" w:hAnsi="Symbol"/>
       </w:rPr>
     </w:lvl>
     <w:lvl w:ilvl="4" w:tplc="08090003" w:tentative="1">
@@ -2984,7 +3135,7 @@
         <w:ind w:left="3600" w:hanging="360"/>
       </w:pPr>
       <w:rPr>
-        <w:rFonts w:ascii="Courier New" w:hAnsi="Courier New" w:cs="Courier New" w:hint="default"/>
+        <w:rFonts w:hint="default" w:ascii="Courier New" w:hAnsi="Courier New" w:cs="Courier New"/>
       </w:rPr>
     </w:lvl>
     <w:lvl w:ilvl="5" w:tplc="08090005" w:tentative="1">
@@ -2996,7 +3147,7 @@
         <w:ind w:left="4320" w:hanging="360"/>
       </w:pPr>
       <w:rPr>
-        <w:rFonts w:ascii="Wingdings" w:hAnsi="Wingdings" w:hint="default"/>
+        <w:rFonts w:hint="default" w:ascii="Wingdings" w:hAnsi="Wingdings"/>
       </w:rPr>
     </w:lvl>
     <w:lvl w:ilvl="6" w:tplc="08090001" w:tentative="1">
@@ -3008,7 +3159,7 @@
         <w:ind w:left="5040" w:hanging="360"/>
       </w:pPr>
       <w:rPr>
-        <w:rFonts w:ascii="Symbol" w:hAnsi="Symbol" w:hint="default"/>
+        <w:rFonts w:hint="default" w:ascii="Symbol" w:hAnsi="Symbol"/>
       </w:rPr>
     </w:lvl>
     <w:lvl w:ilvl="7" w:tplc="08090003" w:tentative="1">
@@ -3020,7 +3171,7 @@
         <w:ind w:left="5760" w:hanging="360"/>
       </w:pPr>
       <w:rPr>
-        <w:rFonts w:ascii="Courier New" w:hAnsi="Courier New" w:cs="Courier New" w:hint="default"/>
+        <w:rFonts w:hint="default" w:ascii="Courier New" w:hAnsi="Courier New" w:cs="Courier New"/>
       </w:rPr>
     </w:lvl>
     <w:lvl w:ilvl="8" w:tplc="08090005" w:tentative="1">
@@ -3032,7 +3183,7 @@
         <w:ind w:left="6480" w:hanging="360"/>
       </w:pPr>
       <w:rPr>
-        <w:rFonts w:ascii="Wingdings" w:hAnsi="Wingdings" w:hint="default"/>
+        <w:rFonts w:hint="default" w:ascii="Wingdings" w:hAnsi="Wingdings"/>
       </w:rPr>
     </w:lvl>
   </w:abstractNum>
@@ -3047,7 +3198,7 @@
   <w:docDefaults>
     <w:rPrDefault>
       <w:rPr>
-        <w:rFonts w:asciiTheme="minorHAnsi" w:eastAsiaTheme="minorHAnsi" w:hAnsiTheme="minorHAnsi" w:cstheme="minorBidi"/>
+        <w:rFonts w:asciiTheme="minorHAnsi" w:hAnsiTheme="minorHAnsi" w:eastAsiaTheme="minorHAnsi" w:cstheme="minorBidi"/>
         <w:sz w:val="22"/>
         <w:szCs w:val="22"/>
         <w:lang w:val="en-GB" w:eastAsia="en-US" w:bidi="ar-SA"/>
@@ -3062,14 +3213,14 @@
   <w:latentStyles w:defLockedState="0" w:defUIPriority="99" w:defSemiHidden="0" w:defUnhideWhenUsed="0" w:defQFormat="0" w:count="376">
     <w:lsdException w:name="Normal" w:uiPriority="0" w:qFormat="1"/>
     <w:lsdException w:name="heading 1" w:uiPriority="9" w:qFormat="1"/>
-    <w:lsdException w:name="heading 2" w:semiHidden="1" w:uiPriority="9" w:unhideWhenUsed="1" w:qFormat="1"/>
-    <w:lsdException w:name="heading 3" w:semiHidden="1" w:uiPriority="9" w:unhideWhenUsed="1" w:qFormat="1"/>
-    <w:lsdException w:name="heading 4" w:semiHidden="1" w:uiPriority="9" w:unhideWhenUsed="1" w:qFormat="1"/>
-    <w:lsdException w:name="heading 5" w:semiHidden="1" w:uiPriority="9" w:unhideWhenUsed="1" w:qFormat="1"/>
-    <w:lsdException w:name="heading 6" w:semiHidden="1" w:uiPriority="9" w:unhideWhenUsed="1" w:qFormat="1"/>
-    <w:lsdException w:name="heading 7" w:semiHidden="1" w:uiPriority="9" w:unhideWhenUsed="1" w:qFormat="1"/>
-    <w:lsdException w:name="heading 8" w:semiHidden="1" w:uiPriority="9" w:unhideWhenUsed="1" w:qFormat="1"/>
-    <w:lsdException w:name="heading 9" w:semiHidden="1" w:uiPriority="9" w:unhideWhenUsed="1" w:qFormat="1"/>
+    <w:lsdException w:name="heading 2" w:uiPriority="9" w:semiHidden="1" w:unhideWhenUsed="1" w:qFormat="1"/>
+    <w:lsdException w:name="heading 3" w:uiPriority="9" w:semiHidden="1" w:unhideWhenUsed="1" w:qFormat="1"/>
+    <w:lsdException w:name="heading 4" w:uiPriority="9" w:semiHidden="1" w:unhideWhenUsed="1" w:qFormat="1"/>
+    <w:lsdException w:name="heading 5" w:uiPriority="9" w:semiHidden="1" w:unhideWhenUsed="1" w:qFormat="1"/>
+    <w:lsdException w:name="heading 6" w:uiPriority="9" w:semiHidden="1" w:unhideWhenUsed="1" w:qFormat="1"/>
+    <w:lsdException w:name="heading 7" w:uiPriority="9" w:semiHidden="1" w:unhideWhenUsed="1" w:qFormat="1"/>
+    <w:lsdException w:name="heading 8" w:uiPriority="9" w:semiHidden="1" w:unhideWhenUsed="1" w:qFormat="1"/>
+    <w:lsdException w:name="heading 9" w:uiPriority="9" w:semiHidden="1" w:unhideWhenUsed="1" w:qFormat="1"/>
     <w:lsdException w:name="index 1" w:semiHidden="1" w:unhideWhenUsed="1"/>
     <w:lsdException w:name="index 2" w:semiHidden="1" w:unhideWhenUsed="1"/>
     <w:lsdException w:name="index 3" w:semiHidden="1" w:unhideWhenUsed="1"/>
@@ -3079,22 +3230,22 @@
     <w:lsdException w:name="index 7" w:semiHidden="1" w:unhideWhenUsed="1"/>
     <w:lsdException w:name="index 8" w:semiHidden="1" w:unhideWhenUsed="1"/>
     <w:lsdException w:name="index 9" w:semiHidden="1" w:unhideWhenUsed="1"/>
-    <w:lsdException w:name="toc 1" w:semiHidden="1" w:uiPriority="39" w:unhideWhenUsed="1"/>
-    <w:lsdException w:name="toc 2" w:semiHidden="1" w:uiPriority="39" w:unhideWhenUsed="1"/>
-    <w:lsdException w:name="toc 3" w:semiHidden="1" w:uiPriority="39" w:unhideWhenUsed="1"/>
-    <w:lsdException w:name="toc 4" w:semiHidden="1" w:uiPriority="39" w:unhideWhenUsed="1"/>
-    <w:lsdException w:name="toc 5" w:semiHidden="1" w:uiPriority="39" w:unhideWhenUsed="1"/>
-    <w:lsdException w:name="toc 6" w:semiHidden="1" w:uiPriority="39" w:unhideWhenUsed="1"/>
-    <w:lsdException w:name="toc 7" w:semiHidden="1" w:uiPriority="39" w:unhideWhenUsed="1"/>
-    <w:lsdException w:name="toc 8" w:semiHidden="1" w:uiPriority="39" w:unhideWhenUsed="1"/>
-    <w:lsdException w:name="toc 9" w:semiHidden="1" w:uiPriority="39" w:unhideWhenUsed="1"/>
+    <w:lsdException w:name="toc 1" w:uiPriority="39" w:semiHidden="1" w:unhideWhenUsed="1"/>
+    <w:lsdException w:name="toc 2" w:uiPriority="39" w:semiHidden="1" w:unhideWhenUsed="1"/>
+    <w:lsdException w:name="toc 3" w:uiPriority="39" w:semiHidden="1" w:unhideWhenUsed="1"/>
+    <w:lsdException w:name="toc 4" w:uiPriority="39" w:semiHidden="1" w:unhideWhenUsed="1"/>
+    <w:lsdException w:name="toc 5" w:uiPriority="39" w:semiHidden="1" w:unhideWhenUsed="1"/>
+    <w:lsdException w:name="toc 6" w:uiPriority="39" w:semiHidden="1" w:unhideWhenUsed="1"/>
+    <w:lsdException w:name="toc 7" w:uiPriority="39" w:semiHidden="1" w:unhideWhenUsed="1"/>
+    <w:lsdException w:name="toc 8" w:uiPriority="39" w:semiHidden="1" w:unhideWhenUsed="1"/>
+    <w:lsdException w:name="toc 9" w:uiPriority="39" w:semiHidden="1" w:unhideWhenUsed="1"/>
     <w:lsdException w:name="Normal Indent" w:semiHidden="1" w:unhideWhenUsed="1"/>
     <w:lsdException w:name="footnote text" w:semiHidden="1" w:unhideWhenUsed="1"/>
     <w:lsdException w:name="annotation text" w:semiHidden="1" w:unhideWhenUsed="1"/>
     <w:lsdException w:name="header" w:semiHidden="1" w:unhideWhenUsed="1"/>
     <w:lsdException w:name="footer" w:semiHidden="1" w:unhideWhenUsed="1"/>
     <w:lsdException w:name="index heading" w:semiHidden="1" w:unhideWhenUsed="1"/>
-    <w:lsdException w:name="caption" w:semiHidden="1" w:uiPriority="35" w:unhideWhenUsed="1" w:qFormat="1"/>
+    <w:lsdException w:name="caption" w:uiPriority="35" w:semiHidden="1" w:unhideWhenUsed="1" w:qFormat="1"/>
     <w:lsdException w:name="table of figures" w:semiHidden="1" w:unhideWhenUsed="1"/>
     <w:lsdException w:name="envelope address" w:semiHidden="1" w:unhideWhenUsed="1"/>
     <w:lsdException w:name="envelope return" w:semiHidden="1" w:unhideWhenUsed="1"/>
@@ -3125,7 +3276,7 @@
     <w:lsdException w:name="Title" w:uiPriority="10" w:qFormat="1"/>
     <w:lsdException w:name="Closing" w:semiHidden="1" w:unhideWhenUsed="1"/>
     <w:lsdException w:name="Signature" w:semiHidden="1" w:unhideWhenUsed="1"/>
-    <w:lsdException w:name="Default Paragraph Font" w:semiHidden="1" w:uiPriority="1" w:unhideWhenUsed="1"/>
+    <w:lsdException w:name="Default Paragraph Font" w:uiPriority="1" w:semiHidden="1" w:unhideWhenUsed="1"/>
     <w:lsdException w:name="Body Text" w:semiHidden="1" w:unhideWhenUsed="1"/>
     <w:lsdException w:name="Body Text Indent" w:semiHidden="1" w:unhideWhenUsed="1"/>
     <w:lsdException w:name="List Continue" w:semiHidden="1" w:unhideWhenUsed="1"/>
@@ -3325,8 +3476,8 @@
     <w:lsdException w:name="Subtle Reference" w:uiPriority="31" w:qFormat="1"/>
     <w:lsdException w:name="Intense Reference" w:uiPriority="32" w:qFormat="1"/>
     <w:lsdException w:name="Book Title" w:uiPriority="33" w:qFormat="1"/>
-    <w:lsdException w:name="Bibliography" w:semiHidden="1" w:uiPriority="37" w:unhideWhenUsed="1"/>
-    <w:lsdException w:name="TOC Heading" w:semiHidden="1" w:uiPriority="39" w:unhideWhenUsed="1" w:qFormat="1"/>
+    <w:lsdException w:name="Bibliography" w:uiPriority="37" w:semiHidden="1" w:unhideWhenUsed="1"/>
+    <w:lsdException w:name="TOC Heading" w:uiPriority="39" w:semiHidden="1" w:unhideWhenUsed="1" w:qFormat="1"/>
     <w:lsdException w:name="Plain Table 1" w:uiPriority="41"/>
     <w:lsdException w:name="Plain Table 2" w:uiPriority="42"/>
     <w:lsdException w:name="Plain Table 3" w:uiPriority="43"/>
@@ -3437,17 +3588,17 @@
     <w:lsdException w:name="Unresolved Mention" w:semiHidden="1" w:unhideWhenUsed="1"/>
     <w:lsdException w:name="Smart Link" w:semiHidden="1" w:unhideWhenUsed="1"/>
   </w:latentStyles>
-  <w:style w:type="paragraph" w:default="1" w:styleId="Normal">
+  <w:style w:type="paragraph" w:styleId="Normal" w:default="1">
     <w:name w:val="Normal"/>
     <w:qFormat/>
   </w:style>
-  <w:style w:type="character" w:default="1" w:styleId="DefaultParagraphFont">
+  <w:style w:type="character" w:styleId="DefaultParagraphFont" w:default="1">
     <w:name w:val="Default Paragraph Font"/>
     <w:uiPriority w:val="1"/>
     <w:semiHidden/>
     <w:unhideWhenUsed/>
   </w:style>
-  <w:style w:type="table" w:default="1" w:styleId="TableNormal">
+  <w:style w:type="table" w:styleId="TableNormal" w:default="1">
     <w:name w:val="Normal Table"/>
     <w:uiPriority w:val="99"/>
     <w:semiHidden/>
@@ -3462,13 +3613,13 @@
       </w:tblCellMar>
     </w:tblPr>
   </w:style>
-  <w:style w:type="numbering" w:default="1" w:styleId="NoList">
+  <w:style w:type="numbering" w:styleId="NoList" w:default="1">
     <w:name w:val="No List"/>
     <w:uiPriority w:val="99"/>
     <w:semiHidden/>
     <w:unhideWhenUsed/>
   </w:style>
-  <w:style w:type="table" w:customStyle="1" w:styleId="Calendar2">
+  <w:style w:type="table" w:styleId="Calendar2" w:customStyle="1">
     <w:name w:val="Calendar 2"/>
     <w:basedOn w:val="TableNormal"/>
     <w:uiPriority w:val="99"/>
@@ -3486,7 +3637,7 @@
     </w:rPr>
     <w:tblPr>
       <w:tblBorders>
-        <w:insideV w:val="single" w:sz="4" w:space="0" w:color="8EAADB" w:themeColor="accent1" w:themeTint="99"/>
+        <w:insideV w:val="single" w:color="8EAADB" w:themeColor="accent1" w:themeTint="99" w:sz="4" w:space="0"/>
       </w:tblBorders>
     </w:tblPr>
     <w:tblStylePr w:type="firstRow">
@@ -3525,12 +3676,12 @@
     </w:pPr>
     <w:tblPr>
       <w:tblBorders>
-        <w:top w:val="single" w:sz="4" w:space="0" w:color="BFBFBF" w:themeColor="background1" w:themeShade="BF"/>
-        <w:left w:val="single" w:sz="4" w:space="0" w:color="BFBFBF" w:themeColor="background1" w:themeShade="BF"/>
-        <w:bottom w:val="single" w:sz="4" w:space="0" w:color="BFBFBF" w:themeColor="background1" w:themeShade="BF"/>
-        <w:right w:val="single" w:sz="4" w:space="0" w:color="BFBFBF" w:themeColor="background1" w:themeShade="BF"/>
-        <w:insideH w:val="single" w:sz="4" w:space="0" w:color="BFBFBF" w:themeColor="background1" w:themeShade="BF"/>
-        <w:insideV w:val="single" w:sz="4" w:space="0" w:color="BFBFBF" w:themeColor="background1" w:themeShade="BF"/>
+        <w:top w:val="single" w:color="BFBFBF" w:themeColor="background1" w:themeShade="BF" w:sz="4" w:space="0"/>
+        <w:left w:val="single" w:color="BFBFBF" w:themeColor="background1" w:themeShade="BF" w:sz="4" w:space="0"/>
+        <w:bottom w:val="single" w:color="BFBFBF" w:themeColor="background1" w:themeShade="BF" w:sz="4" w:space="0"/>
+        <w:right w:val="single" w:color="BFBFBF" w:themeColor="background1" w:themeShade="BF" w:sz="4" w:space="0"/>
+        <w:insideH w:val="single" w:color="BFBFBF" w:themeColor="background1" w:themeShade="BF" w:sz="4" w:space="0"/>
+        <w:insideV w:val="single" w:color="BFBFBF" w:themeColor="background1" w:themeShade="BF" w:sz="4" w:space="0"/>
       </w:tblBorders>
     </w:tblPr>
   </w:style>
@@ -3544,12 +3695,12 @@
     </w:pPr>
     <w:tblPr>
       <w:tblBorders>
-        <w:top w:val="single" w:sz="4" w:space="0" w:color="auto"/>
-        <w:left w:val="single" w:sz="4" w:space="0" w:color="auto"/>
-        <w:bottom w:val="single" w:sz="4" w:space="0" w:color="auto"/>
-        <w:right w:val="single" w:sz="4" w:space="0" w:color="auto"/>
-        <w:insideH w:val="single" w:sz="4" w:space="0" w:color="auto"/>
-        <w:insideV w:val="single" w:sz="4" w:space="0" w:color="auto"/>
+        <w:top w:val="single" w:color="auto" w:sz="4" w:space="0"/>
+        <w:left w:val="single" w:color="auto" w:sz="4" w:space="0"/>
+        <w:bottom w:val="single" w:color="auto" w:sz="4" w:space="0"/>
+        <w:right w:val="single" w:color="auto" w:sz="4" w:space="0"/>
+        <w:insideH w:val="single" w:color="auto" w:sz="4" w:space="0"/>
+        <w:insideV w:val="single" w:color="auto" w:sz="4" w:space="0"/>
       </w:tblBorders>
     </w:tblPr>
   </w:style>
@@ -3565,12 +3716,12 @@
       <w:tblStyleRowBandSize w:val="1"/>
       <w:tblStyleColBandSize w:val="1"/>
       <w:tblBorders>
-        <w:top w:val="single" w:sz="4" w:space="0" w:color="999999" w:themeColor="text1" w:themeTint="66"/>
-        <w:left w:val="single" w:sz="4" w:space="0" w:color="999999" w:themeColor="text1" w:themeTint="66"/>
-        <w:bottom w:val="single" w:sz="4" w:space="0" w:color="999999" w:themeColor="text1" w:themeTint="66"/>
-        <w:right w:val="single" w:sz="4" w:space="0" w:color="999999" w:themeColor="text1" w:themeTint="66"/>
-        <w:insideH w:val="single" w:sz="4" w:space="0" w:color="999999" w:themeColor="text1" w:themeTint="66"/>
-        <w:insideV w:val="single" w:sz="4" w:space="0" w:color="999999" w:themeColor="text1" w:themeTint="66"/>
+        <w:top w:val="single" w:color="999999" w:themeColor="text1" w:themeTint="66" w:sz="4" w:space="0"/>
+        <w:left w:val="single" w:color="999999" w:themeColor="text1" w:themeTint="66" w:sz="4" w:space="0"/>
+        <w:bottom w:val="single" w:color="999999" w:themeColor="text1" w:themeTint="66" w:sz="4" w:space="0"/>
+        <w:right w:val="single" w:color="999999" w:themeColor="text1" w:themeTint="66" w:sz="4" w:space="0"/>
+        <w:insideH w:val="single" w:color="999999" w:themeColor="text1" w:themeTint="66" w:sz="4" w:space="0"/>
+        <w:insideV w:val="single" w:color="999999" w:themeColor="text1" w:themeTint="66" w:sz="4" w:space="0"/>
       </w:tblBorders>
     </w:tblPr>
     <w:tblStylePr w:type="firstRow">
@@ -3581,7 +3732,7 @@
       <w:tblPr/>
       <w:tcPr>
         <w:tcBorders>
-          <w:bottom w:val="single" w:sz="12" w:space="0" w:color="666666" w:themeColor="text1" w:themeTint="99"/>
+          <w:bottom w:val="single" w:color="666666" w:themeColor="text1" w:themeTint="99" w:sz="12" w:space="0"/>
         </w:tcBorders>
       </w:tcPr>
     </w:tblStylePr>
@@ -3593,7 +3744,7 @@
       <w:tblPr/>
       <w:tcPr>
         <w:tcBorders>
-          <w:top w:val="double" w:sz="2" w:space="0" w:color="666666" w:themeColor="text1" w:themeTint="99"/>
+          <w:top w:val="double" w:color="666666" w:themeColor="text1" w:themeTint="99" w:sz="2" w:space="0"/>
         </w:tcBorders>
       </w:tcPr>
     </w:tblStylePr>

</xml_diff>